<commit_message>
added tooltipps to remaining icons
</commit_message>
<xml_diff>
--- a/qmanager bug fixes.docx
+++ b/qmanager bug fixes.docx
@@ -37,6 +37,7 @@
       <w:pPr>
         <w:rPr>
           <w:bCs/>
+          <w:color w:val="000000" w:themeColor="text1"/>
         </w:rPr>
       </w:pPr>
       <w:r>
@@ -123,8 +124,28 @@
           <w:color w:val="EE0000"/>
         </w:rPr>
         <w:br/>
+      </w:r>
+      <w:r>
+        <w:rPr>
+          <w:bCs/>
+          <w:color w:val="000000" w:themeColor="text1"/>
+        </w:rPr>
         <w:t>header bug cuts of font</w:t>
       </w:r>
+    </w:p>
+    <w:p>
+      <w:pPr>
+        <w:rPr>
+          <w:bCs/>
+        </w:rPr>
+      </w:pPr>
+      <w:r>
+        <w:rPr>
+          <w:bCs/>
+          <w:color w:val="000000" w:themeColor="text1"/>
+        </w:rPr>
+        <w:t>Fixed layout alignment in all tournaments page.</w:t>
+      </w:r>
       <w:r>
         <w:rPr>
           <w:bCs/>
@@ -137,6 +158,13 @@
           <w:bCs/>
         </w:rPr>
         <w:t>fixed up the visit alignment in favourite tournaments</w:t>
+      </w:r>
+      <w:r>
+        <w:rPr>
+          <w:bCs/>
+        </w:rPr>
+        <w:br/>
+        <w:t>added tooltips to remaining icons.</w:t>
       </w:r>
       <w:r>
         <w:rPr>

</xml_diff>

<commit_message>
layout cleanup all torunaments page
</commit_message>
<xml_diff>
--- a/qmanager bug fixes.docx
+++ b/qmanager bug fixes.docx
@@ -137,13 +137,38 @@
       <w:pPr>
         <w:rPr>
           <w:bCs/>
+          <w:color w:val="000000" w:themeColor="text1"/>
         </w:rPr>
       </w:pPr>
-      <w:r>
-        <w:rPr>
+    </w:p>
+    <w:p>
+      <w:pPr>
+        <w:rPr>
+          <w:b/>
           <w:bCs/>
           <w:color w:val="000000" w:themeColor="text1"/>
         </w:rPr>
+      </w:pPr>
+      <w:r>
+        <w:rPr>
+          <w:b/>
+          <w:bCs/>
+          <w:color w:val="000000" w:themeColor="text1"/>
+        </w:rPr>
+        <w:t>All Tournaments Page:</w:t>
+      </w:r>
+    </w:p>
+    <w:p>
+      <w:pPr>
+        <w:rPr>
+          <w:bCs/>
+        </w:rPr>
+      </w:pPr>
+      <w:r>
+        <w:rPr>
+          <w:bCs/>
+          <w:color w:val="000000" w:themeColor="text1"/>
+        </w:rPr>
         <w:t>Fixed layout alignment in all tournaments page.</w:t>
       </w:r>
       <w:r>
@@ -153,11 +178,19 @@
         </w:rPr>
         <w:br/>
       </w:r>
-      <w:r>
-        <w:rPr>
-          <w:bCs/>
-        </w:rPr>
-        <w:t>fixed up the visit alignment in favourite tournaments</w:t>
+      <w:proofErr w:type="spellStart"/>
+      <w:r>
+        <w:rPr>
+          <w:bCs/>
+        </w:rPr>
+        <w:t>fixed</w:t>
+      </w:r>
+      <w:proofErr w:type="spellEnd"/>
+      <w:r>
+        <w:rPr>
+          <w:bCs/>
+        </w:rPr>
+        <w:t xml:space="preserve"> up the visit alignment in favourite tournaments</w:t>
       </w:r>
       <w:r>
         <w:rPr>
@@ -171,6 +204,88 @@
           <w:bCs/>
         </w:rPr>
         <w:br/>
+      </w:r>
+      <w:r>
+        <w:rPr>
+          <w:bCs/>
+        </w:rPr>
+        <w:br/>
+        <w:t>fixed up choose file button with new label button to for styling</w:t>
+      </w:r>
+      <w:r>
+        <w:rPr>
+          <w:bCs/>
+        </w:rPr>
+        <w:br/>
+      </w:r>
+      <w:r>
+        <w:rPr>
+          <w:bCs/>
+          <w:color w:val="C00000"/>
+        </w:rPr>
+        <w:t>needs reset or delete button</w:t>
+      </w:r>
+      <w:r>
+        <w:rPr>
+          <w:bCs/>
+          <w:color w:val="C00000"/>
+        </w:rPr>
+        <w:br/>
+      </w:r>
+    </w:p>
+    <w:p>
+      <w:pPr>
+        <w:rPr>
+          <w:bCs/>
+        </w:rPr>
+      </w:pPr>
+    </w:p>
+    <w:p>
+      <w:pPr>
+        <w:rPr>
+          <w:bCs/>
+        </w:rPr>
+      </w:pPr>
+      <w:proofErr w:type="spellStart"/>
+      <w:r>
+        <w:rPr>
+          <w:b/>
+          <w:bCs/>
+        </w:rPr>
+        <w:t>HeaderBar</w:t>
+      </w:r>
+      <w:proofErr w:type="spellEnd"/>
+      <w:r>
+        <w:rPr>
+          <w:b/>
+          <w:bCs/>
+        </w:rPr>
+        <w:t>:</w:t>
+      </w:r>
+      <w:r>
+        <w:rPr>
+          <w:b/>
+          <w:bCs/>
+        </w:rPr>
+        <w:br/>
+      </w:r>
+      <w:r>
+        <w:rPr>
+          <w:bCs/>
+        </w:rPr>
+        <w:t>star as settings is confusing</w:t>
+      </w:r>
+      <w:r>
+        <w:rPr>
+          <w:bCs/>
+        </w:rPr>
+        <w:sym w:font="Wingdings" w:char="F0E0"/>
+      </w:r>
+      <w:r>
+        <w:rPr>
+          <w:bCs/>
+        </w:rPr>
+        <w:t>gear, sandwich bar</w:t>
       </w:r>
     </w:p>
     <w:p/>

</xml_diff>

<commit_message>
added id atributes to get label elements working onadd new tournament form
</commit_message>
<xml_diff>
--- a/qmanager bug fixes.docx
+++ b/qmanager bug fixes.docx
@@ -162,6 +162,7 @@
       <w:pPr>
         <w:rPr>
           <w:bCs/>
+          <w:color w:val="C00000"/>
         </w:rPr>
       </w:pPr>
       <w:r>
@@ -178,19 +179,11 @@
         </w:rPr>
         <w:br/>
       </w:r>
-      <w:proofErr w:type="spellStart"/>
-      <w:r>
-        <w:rPr>
-          <w:bCs/>
-        </w:rPr>
-        <w:t>fixed</w:t>
-      </w:r>
-      <w:proofErr w:type="spellEnd"/>
-      <w:r>
-        <w:rPr>
-          <w:bCs/>
-        </w:rPr>
-        <w:t xml:space="preserve"> up the visit alignment in favourite tournaments</w:t>
+      <w:r>
+        <w:rPr>
+          <w:bCs/>
+        </w:rPr>
+        <w:t>fixed up the visit alignment in favourite tournaments</w:t>
       </w:r>
       <w:r>
         <w:rPr>
@@ -224,19 +217,45 @@
           <w:color w:val="C00000"/>
         </w:rPr>
         <w:t>needs reset or delete button</w:t>
-      </w:r>
-      <w:r>
-        <w:rPr>
-          <w:bCs/>
-          <w:color w:val="C00000"/>
-        </w:rPr>
-        <w:br/>
       </w:r>
     </w:p>
     <w:p>
       <w:pPr>
         <w:rPr>
           <w:bCs/>
+          <w:lang w:val="it-IT"/>
+        </w:rPr>
+      </w:pPr>
+      <w:r>
+        <w:rPr>
+          <w:bCs/>
+          <w:color w:val="C00000"/>
+          <w:lang w:val="it-IT"/>
+        </w:rPr>
+        <w:t>Calender picker no cursor po</w:t>
+      </w:r>
+      <w:r>
+        <w:rPr>
+          <w:bCs/>
+          <w:color w:val="C00000"/>
+          <w:lang w:val="it-IT"/>
+        </w:rPr>
+        <w:t>inter</w:t>
+      </w:r>
+      <w:r>
+        <w:rPr>
+          <w:bCs/>
+          <w:color w:val="C00000"/>
+          <w:lang w:val="it-IT"/>
+        </w:rPr>
+        <w:br/>
+      </w:r>
+    </w:p>
+    <w:p>
+      <w:pPr>
+        <w:rPr>
+          <w:bCs/>
+          <w:lang w:val="it-IT"/>
         </w:rPr>
       </w:pPr>
     </w:p>
@@ -246,7 +265,6 @@
           <w:bCs/>
         </w:rPr>
       </w:pPr>
-      <w:proofErr w:type="spellStart"/>
       <w:r>
         <w:rPr>
           <w:b/>
@@ -254,7 +272,6 @@
         </w:rPr>
         <w:t>HeaderBar</w:t>
       </w:r>
-      <w:proofErr w:type="spellEnd"/>
       <w:r>
         <w:rPr>
           <w:b/>

</xml_diff>